<commit_message>
added response for lab 03
</commit_message>
<xml_diff>
--- a/lab_03/lab03.docx
+++ b/lab_03/lab03.docx
@@ -13,18 +13,19 @@
           <w:u w:val="single"/>
         </w:rPr>
       </w:pPr>
-      <w:proofErr w:type="spellStart"/>
-      <w:r>
+    </w:p>
+    <w:p>
+      <w:pPr>
+        <w:jc w:val="center"/>
         <w:rPr>
           <w:b/>
           <w:bCs/>
           <w:sz w:val="28"/>
           <w:szCs w:val="28"/>
           <w:u w:val="single"/>
-        </w:rPr>
-        <w:t>Lab</w:t>
-      </w:r>
-      <w:proofErr w:type="spellEnd"/>
+          <w:lang w:val="en-US"/>
+        </w:rPr>
+      </w:pPr>
       <w:r>
         <w:rPr>
           <w:b/>
@@ -32,20 +33,21 @@
           <w:sz w:val="28"/>
           <w:szCs w:val="28"/>
           <w:u w:val="single"/>
-        </w:rPr>
-        <w:t xml:space="preserve"> 03 </w:t>
-      </w:r>
-    </w:p>
-    <w:p>
-      <w:pPr>
+          <w:lang w:val="en-US"/>
+        </w:rPr>
+        <w:t>Lab 03 </w:t>
+      </w:r>
+      <w:r>
         <w:rPr>
           <w:b/>
           <w:bCs/>
           <w:sz w:val="28"/>
           <w:szCs w:val="28"/>
           <w:u w:val="single"/>
-        </w:rPr>
-      </w:pPr>
+          <w:lang w:val="en-US"/>
+        </w:rPr>
+        <w:t>(NLP Non Deep)</w:t>
+      </w:r>
     </w:p>
     <w:p>
       <w:pPr>
@@ -55,6 +57,7 @@
           <w:sz w:val="24"/>
           <w:szCs w:val="24"/>
           <w:u w:val="single"/>
+          <w:lang w:val="en-US"/>
         </w:rPr>
       </w:pPr>
       <w:r>
@@ -64,9 +67,23 @@
           <w:sz w:val="24"/>
           <w:szCs w:val="24"/>
           <w:u w:val="single"/>
-        </w:rPr>
-        <w:t>Question 4 :</w:t>
-      </w:r>
+          <w:lang w:val="en-US"/>
+        </w:rPr>
+        <w:t xml:space="preserve">Question </w:t>
+      </w:r>
+      <w:proofErr w:type="gramStart"/>
+      <w:r>
+        <w:rPr>
+          <w:b/>
+          <w:bCs/>
+          <w:sz w:val="24"/>
+          <w:szCs w:val="24"/>
+          <w:u w:val="single"/>
+          <w:lang w:val="en-US"/>
+        </w:rPr>
+        <w:t>4 :</w:t>
+      </w:r>
+      <w:proofErr w:type="gramEnd"/>
     </w:p>
     <w:p>
       <w:pPr>
@@ -131,23 +148,7 @@
           <w:color w:val="000000" w:themeColor="text1"/>
           <w:lang w:val="en-US" w:eastAsia="fr-FR"/>
         </w:rPr>
-        <w:t>On question 2, we trained a FastText classifier with default parameters on the training </w:t>
-      </w:r>
-      <w:r>
-        <w:rPr>
-          <w:rFonts w:eastAsia="Times New Roman" w:cstheme="minorHAnsi"/>
-          <w:color w:val="000000" w:themeColor="text1"/>
-          <w:lang w:val="en-US" w:eastAsia="fr-FR"/>
-        </w:rPr>
-        <w:t>data and</w:t>
-      </w:r>
-      <w:r>
-        <w:rPr>
-          <w:rFonts w:eastAsia="Times New Roman" w:cstheme="minorHAnsi"/>
-          <w:color w:val="000000" w:themeColor="text1"/>
-          <w:lang w:val="en-US" w:eastAsia="fr-FR"/>
-        </w:rPr>
-        <w:t> evaluated it on the test data using accuracy.</w:t>
+        <w:t>On question 2, we trained a FastText classifier with default parameters on the training data and evaluated it on the test data using accuracy.</w:t>
       </w:r>
     </w:p>
     <w:p>
@@ -1085,13 +1086,13 @@
     <w:name w:val="Normal"/>
     <w:qFormat/>
   </w:style>
-  <w:style w:type="character" w:default="1" w:styleId="Policepardfaut">
+  <w:style w:type="character" w:default="1" w:styleId="DefaultParagraphFont">
     <w:name w:val="Default Paragraph Font"/>
     <w:uiPriority w:val="1"/>
     <w:semiHidden/>
     <w:unhideWhenUsed/>
   </w:style>
-  <w:style w:type="table" w:default="1" w:styleId="TableauNormal">
+  <w:style w:type="table" w:default="1" w:styleId="TableNormal">
     <w:name w:val="Normal Table"/>
     <w:uiPriority w:val="99"/>
     <w:semiHidden/>
@@ -1106,7 +1107,7 @@
       </w:tblCellMar>
     </w:tblPr>
   </w:style>
-  <w:style w:type="numbering" w:default="1" w:styleId="Aucuneliste">
+  <w:style w:type="numbering" w:default="1" w:styleId="NoList">
     <w:name w:val="No List"/>
     <w:uiPriority w:val="99"/>
     <w:semiHidden/>

</xml_diff>